<commit_message>
adds changes to word doc
</commit_message>
<xml_diff>
--- a/docs/hw_t2_template.docx
+++ b/docs/hw_t2_template.docx
@@ -127,41 +127,13 @@
         </w:rPr>
         <w:t xml:space="preserve">Test Derivation for </w:t>
       </w:r>
-      <w:proofErr w:type="spellStart"/>
       <w:r>
         <w:rPr>
           <w:b/>
           <w:i/>
           <w:sz w:val="28"/>
         </w:rPr>
-        <w:t>addEmp</w:t>
-      </w:r>
-      <w:proofErr w:type="spellEnd"/>
-      <w:r>
-        <w:rPr>
-          <w:b/>
-          <w:i/>
-          <w:sz w:val="28"/>
-        </w:rPr>
-        <w:t>(</w:t>
-      </w:r>
-      <w:proofErr w:type="spellStart"/>
-      <w:r>
-        <w:rPr>
-          <w:b/>
-          <w:i/>
-          <w:sz w:val="28"/>
-        </w:rPr>
-        <w:t>e:Employee</w:t>
-      </w:r>
-      <w:proofErr w:type="spellEnd"/>
-      <w:r>
-        <w:rPr>
-          <w:b/>
-          <w:i/>
-          <w:sz w:val="28"/>
-        </w:rPr>
-        <w:t>)</w:t>
+        <w:t>addEmp(e:Employee)</w:t>
       </w:r>
     </w:p>
     <w:p/>
@@ -1578,41 +1550,13 @@
         </w:rPr>
         <w:t xml:space="preserve"> for </w:t>
       </w:r>
-      <w:proofErr w:type="spellStart"/>
       <w:r>
         <w:rPr>
           <w:b/>
           <w:i/>
           <w:sz w:val="28"/>
         </w:rPr>
-        <w:t>removeEmployee</w:t>
-      </w:r>
-      <w:proofErr w:type="spellEnd"/>
-      <w:r>
-        <w:rPr>
-          <w:b/>
-          <w:i/>
-          <w:sz w:val="28"/>
-        </w:rPr>
-        <w:t>(</w:t>
-      </w:r>
-      <w:proofErr w:type="spellStart"/>
-      <w:r>
-        <w:rPr>
-          <w:b/>
-          <w:i/>
-          <w:sz w:val="28"/>
-        </w:rPr>
-        <w:t>pos:int</w:t>
-      </w:r>
-      <w:proofErr w:type="spellEnd"/>
-      <w:r>
-        <w:rPr>
-          <w:b/>
-          <w:i/>
-          <w:sz w:val="28"/>
-        </w:rPr>
-        <w:t>):Employee</w:t>
+        <w:t>removeEmployee(pos:int):Employee</w:t>
       </w:r>
     </w:p>
     <w:p/>
@@ -3092,13 +3036,7 @@
         <w:rPr>
           <w:color w:val="5B9BD5" w:themeColor="accent1"/>
         </w:rPr>
-        <w:t xml:space="preserve"> to </w:t>
-      </w:r>
-      <w:r>
-        <w:rPr>
-          <w:color w:val="5B9BD5" w:themeColor="accent1"/>
-        </w:rPr>
-        <w:t>2</w:t>
+        <w:t xml:space="preserve"> to 2</w:t>
       </w:r>
       <w:r>
         <w:rPr>
@@ -3124,6 +3062,30 @@
           <w:color w:val="00B050"/>
         </w:rPr>
         <w:t xml:space="preserve">It contains references to Employee objects. Something interesting to note is that the array is sensitive because it’s size cannot change. The array can get full. The array can only have indices from 0 to 19. Any negative index will not work. The array will have indices of interest: some indices will point to elements which are references to Employee objects. Some indices will point to elements that contain references to null objects. </w:t>
+      </w:r>
+      <w:r>
+        <w:rPr>
+          <w:color w:val="00B050"/>
+        </w:rPr>
+        <w:t xml:space="preserve">Also, the interesting indices are subject to change. If I add an emp, then the interesting indices contain one more element, namely, one larger than the previously last element. </w:t>
+      </w:r>
+      <w:r>
+        <w:rPr>
+          <w:color w:val="FF0000"/>
+        </w:rPr>
+        <w:t>Since we’ve</w:t>
+      </w:r>
+      <w:r>
+        <w:rPr>
+          <w:color w:val="FF0000"/>
+        </w:rPr>
+        <w:t xml:space="preserve"> touched base on the array, we can talk about the Employee data type which is also an input parameter. The Employee data type is a subclass of Object. It is a reference type which means that any variable that I make for this Employee object is a reference to the Employee’s references to primitive data type. AKA, the Employee object is a reference to a group of primitive data types and other reference types. The Employee object has attributes which means that it has state. The employee’s state can vary from instant to instant. The state of the employee is initialized upon construction [instantiation] of the Employee object. The employee is not an immutable object because it has setters and behaviors that can alter its state. There are no conditions that prohibit when these behaviors/actions can be performed so the state of an employee is subject to change at any time. So, the state of the employee depends on the behaviors that it performs. The state of the employee is also subject to change depending on actions that the store class performs on the Employee object that can change it’s state. </w:t>
+      </w:r>
+      <w:r>
+        <w:rPr>
+          <w:color w:val="FF0000"/>
+        </w:rPr>
+        <w:t xml:space="preserve">The state of the employee is changed when the newWeek method is called. The hours array is reset to all zeros. The state of the employee is changed when the mergeEmployee method is called because the array’s values are altered because they are combined with another employee’s hours. </w:t>
       </w:r>
       <w:bookmarkStart w:id="0" w:name="_GoBack"/>
       <w:bookmarkEnd w:id="0"/>
@@ -4703,6 +4665,7 @@
     <w:lsdException w:name="HTML Sample" w:semiHidden="1" w:unhideWhenUsed="1"/>
     <w:lsdException w:name="HTML Typewriter" w:semiHidden="1" w:unhideWhenUsed="1"/>
     <w:lsdException w:name="HTML Variable" w:semiHidden="1" w:unhideWhenUsed="1"/>
+    <w:lsdException w:name="Normal Table" w:semiHidden="1" w:unhideWhenUsed="1"/>
     <w:lsdException w:name="annotation subject" w:semiHidden="1" w:unhideWhenUsed="1"/>
     <w:lsdException w:name="No List" w:semiHidden="1" w:unhideWhenUsed="1"/>
     <w:lsdException w:name="Outline List 1" w:semiHidden="1" w:unhideWhenUsed="1"/>
@@ -4746,8 +4709,10 @@
     <w:lsdException w:name="Table Elegant" w:semiHidden="1" w:unhideWhenUsed="1"/>
     <w:lsdException w:name="Table Professional" w:semiHidden="1" w:unhideWhenUsed="1"/>
     <w:lsdException w:name="Table Subtle 1" w:semiHidden="1" w:unhideWhenUsed="1"/>
+    <w:lsdException w:name="Table Subtle 2" w:semiHidden="1" w:unhideWhenUsed="1"/>
     <w:lsdException w:name="Table Web 1" w:semiHidden="1" w:unhideWhenUsed="1"/>
     <w:lsdException w:name="Table Web 2" w:semiHidden="1" w:unhideWhenUsed="1"/>
+    <w:lsdException w:name="Table Web 3" w:semiHidden="1" w:unhideWhenUsed="1"/>
     <w:lsdException w:name="Balloon Text" w:semiHidden="1" w:unhideWhenUsed="1"/>
     <w:lsdException w:name="Table Grid" w:uiPriority="0"/>
     <w:lsdException w:name="Table Theme" w:semiHidden="1" w:unhideWhenUsed="1"/>

</xml_diff>